<commit_message>
Feat: support List type
</commit_message>
<xml_diff>
--- a/assets/template/template.docx
+++ b/assets/template/template.docx
@@ -4,7 +4,7 @@
   <w:body>
     <w:p>
       <w:pPr>
-        <w:pStyle w:val="a5"/>
+        <w:pStyle w:val="a6"/>
       </w:pPr>
       <w:r>
         <w:t>Title</w:t>
@@ -12,7 +12,7 @@
     </w:p>
     <w:p>
       <w:pPr>
-        <w:pStyle w:val="a7"/>
+        <w:pStyle w:val="a8"/>
       </w:pPr>
       <w:r>
         <w:t>Subtitle</w:t>
@@ -28,7 +28,7 @@
     </w:p>
     <w:p>
       <w:pPr>
-        <w:pStyle w:val="a9"/>
+        <w:pStyle w:val="aa"/>
       </w:pPr>
       <w:r>
         <w:t>Date</w:t>
@@ -45,7 +45,7 @@
     </w:p>
     <w:p>
       <w:pPr>
-        <w:pStyle w:val="1"/>
+        <w:pStyle w:val="13"/>
       </w:pPr>
       <w:bookmarkStart w:id="0" w:name="heading-1"/>
       <w:r>
@@ -55,7 +55,7 @@
     </w:p>
     <w:p>
       <w:pPr>
-        <w:pStyle w:val="2"/>
+        <w:pStyle w:val="21"/>
       </w:pPr>
       <w:bookmarkStart w:id="1" w:name="heading-2"/>
       <w:r>
@@ -65,7 +65,7 @@
     </w:p>
     <w:p>
       <w:pPr>
-        <w:pStyle w:val="3"/>
+        <w:pStyle w:val="30"/>
       </w:pPr>
       <w:bookmarkStart w:id="2" w:name="heading-3"/>
       <w:r>
@@ -75,7 +75,7 @@
     </w:p>
     <w:p>
       <w:pPr>
-        <w:pStyle w:val="4"/>
+        <w:pStyle w:val="40"/>
       </w:pPr>
       <w:bookmarkStart w:id="3" w:name="heading-4"/>
       <w:r>
@@ -94,7 +94,7 @@
     </w:p>
     <w:p>
       <w:pPr>
-        <w:pStyle w:val="a0"/>
+        <w:pStyle w:val="a1"/>
         <w:ind w:firstLine="560"/>
       </w:pPr>
       <w:r>
@@ -112,7 +112,7 @@
       <w:hyperlink r:id="rId7">
         <w:r>
           <w:rPr>
-            <w:rStyle w:val="af0"/>
+            <w:rStyle w:val="af1"/>
           </w:rPr>
           <w:t>Hyperlink</w:t>
         </w:r>
@@ -122,14 +122,14 @@
       </w:r>
       <w:r>
         <w:rPr>
-          <w:rStyle w:val="af"/>
+          <w:rStyle w:val="af0"/>
         </w:rPr>
         <w:footnoteReference w:id="1"/>
       </w:r>
     </w:p>
     <w:p>
       <w:pPr>
-        <w:pStyle w:val="ab"/>
+        <w:pStyle w:val="ac"/>
         <w:ind w:firstLine="560"/>
       </w:pPr>
       <w:r>
@@ -260,12 +260,42 @@
     </w:p>
     <w:p>
       <w:pPr>
+        <w:ind w:firstLine="560"/>
+      </w:pPr>
+      <w:r>
+        <w:lastRenderedPageBreak/>
+        <w:t>Definition</w:t>
+      </w:r>
+    </w:p>
+    <w:p>
+      <w:pPr>
+        <w:pStyle w:val="a"/>
+        <w:ind w:firstLine="560"/>
+      </w:pPr>
+      <w:r>
+        <w:rPr>
+          <w:rFonts w:hint="eastAsia"/>
+        </w:rPr>
+        <w:t>numberlist</w:t>
+      </w:r>
+      <w:r>
+        <w:rPr>
+          <w:rFonts w:hint="eastAsia"/>
+        </w:rPr>
+        <w:t>dddddddddddddddddddddddddddddddddddddddddddddddddddddd</w:t>
+      </w:r>
+    </w:p>
+    <w:p>
+      <w:pPr>
         <w:pStyle w:val="Definition"/>
         <w:ind w:firstLine="560"/>
       </w:pPr>
-      <w:r>
-        <w:t>Definition</w:t>
-      </w:r>
+    </w:p>
+    <w:p>
+      <w:pPr>
+        <w:pStyle w:val="Definition"/>
+        <w:ind w:firstLine="560"/>
+      </w:pPr>
     </w:p>
     <w:sectPr>
       <w:footnotePr>
@@ -331,12 +361,12 @@
   <w:footnote w:id="1">
     <w:p>
       <w:pPr>
-        <w:pStyle w:val="ac"/>
+        <w:pStyle w:val="ad"/>
         <w:ind w:firstLine="560"/>
       </w:pPr>
       <w:r>
         <w:rPr>
-          <w:rStyle w:val="af"/>
+          <w:rStyle w:val="af0"/>
         </w:rPr>
         <w:footnoteRef/>
       </w:r>
@@ -352,6 +382,12 @@
       <w:r>
         <w:t>Footnote Block Text</w:t>
       </w:r>
+    </w:p>
+    <w:p>
+      <w:pPr>
+        <w:pStyle w:val="ad"/>
+        <w:ind w:firstLine="560"/>
+      </w:pPr>
     </w:p>
   </w:footnote>
 </w:footnotes>
@@ -362,7 +398,7 @@
   <w:abstractNum w:abstractNumId="0" w15:restartNumberingAfterBreak="0">
     <w:nsid w:val="FFFFFF7C"/>
     <w:multiLevelType w:val="singleLevel"/>
-    <w:tmpl w:val="83001958"/>
+    <w:tmpl w:val="51300938"/>
     <w:lvl w:ilvl="0">
       <w:start w:val="1"/>
       <w:numFmt w:val="decimal"/>
@@ -379,7 +415,7 @@
   <w:abstractNum w:abstractNumId="1" w15:restartNumberingAfterBreak="0">
     <w:nsid w:val="FFFFFF7D"/>
     <w:multiLevelType w:val="singleLevel"/>
-    <w:tmpl w:val="9112C5F0"/>
+    <w:tmpl w:val="2B7801E4"/>
     <w:lvl w:ilvl="0">
       <w:start w:val="1"/>
       <w:numFmt w:val="decimal"/>
@@ -396,7 +432,7 @@
   <w:abstractNum w:abstractNumId="2" w15:restartNumberingAfterBreak="0">
     <w:nsid w:val="FFFFFF7E"/>
     <w:multiLevelType w:val="singleLevel"/>
-    <w:tmpl w:val="1E12FD0E"/>
+    <w:tmpl w:val="C5447C8A"/>
     <w:lvl w:ilvl="0">
       <w:start w:val="1"/>
       <w:numFmt w:val="decimal"/>
@@ -413,7 +449,7 @@
   <w:abstractNum w:abstractNumId="3" w15:restartNumberingAfterBreak="0">
     <w:nsid w:val="FFFFFF7F"/>
     <w:multiLevelType w:val="singleLevel"/>
-    <w:tmpl w:val="BDC015A2"/>
+    <w:tmpl w:val="369A37C6"/>
     <w:lvl w:ilvl="0">
       <w:start w:val="1"/>
       <w:numFmt w:val="decimal"/>
@@ -430,7 +466,7 @@
   <w:abstractNum w:abstractNumId="4" w15:restartNumberingAfterBreak="0">
     <w:nsid w:val="FFFFFF80"/>
     <w:multiLevelType w:val="singleLevel"/>
-    <w:tmpl w:val="44C232E2"/>
+    <w:tmpl w:val="73D29EF4"/>
     <w:lvl w:ilvl="0">
       <w:start w:val="1"/>
       <w:numFmt w:val="bullet"/>
@@ -450,7 +486,7 @@
   <w:abstractNum w:abstractNumId="5" w15:restartNumberingAfterBreak="0">
     <w:nsid w:val="FFFFFF81"/>
     <w:multiLevelType w:val="singleLevel"/>
-    <w:tmpl w:val="80D638A6"/>
+    <w:tmpl w:val="6BE6F7D2"/>
     <w:lvl w:ilvl="0">
       <w:start w:val="1"/>
       <w:numFmt w:val="bullet"/>
@@ -470,7 +506,7 @@
   <w:abstractNum w:abstractNumId="6" w15:restartNumberingAfterBreak="0">
     <w:nsid w:val="FFFFFF82"/>
     <w:multiLevelType w:val="singleLevel"/>
-    <w:tmpl w:val="8FDEA480"/>
+    <w:tmpl w:val="D354C07A"/>
     <w:lvl w:ilvl="0">
       <w:start w:val="1"/>
       <w:numFmt w:val="bullet"/>
@@ -490,7 +526,7 @@
   <w:abstractNum w:abstractNumId="7" w15:restartNumberingAfterBreak="0">
     <w:nsid w:val="FFFFFF83"/>
     <w:multiLevelType w:val="singleLevel"/>
-    <w:tmpl w:val="4A8C7268"/>
+    <w:tmpl w:val="9F4230E4"/>
     <w:lvl w:ilvl="0">
       <w:start w:val="1"/>
       <w:numFmt w:val="bullet"/>
@@ -510,7 +546,7 @@
   <w:abstractNum w:abstractNumId="8" w15:restartNumberingAfterBreak="0">
     <w:nsid w:val="FFFFFF88"/>
     <w:multiLevelType w:val="singleLevel"/>
-    <w:tmpl w:val="2482EB72"/>
+    <w:tmpl w:val="FC0E6B9E"/>
     <w:lvl w:ilvl="0">
       <w:start w:val="1"/>
       <w:numFmt w:val="decimal"/>
@@ -527,7 +563,7 @@
   <w:abstractNum w:abstractNumId="9" w15:restartNumberingAfterBreak="0">
     <w:nsid w:val="FFFFFF89"/>
     <w:multiLevelType w:val="singleLevel"/>
-    <w:tmpl w:val="9F6EAEE2"/>
+    <w:tmpl w:val="021091BC"/>
     <w:lvl w:ilvl="0">
       <w:start w:val="1"/>
       <w:numFmt w:val="bullet"/>
@@ -545,6 +581,369 @@
     </w:lvl>
   </w:abstractNum>
   <w:abstractNum w:abstractNumId="10" w15:restartNumberingAfterBreak="0">
+    <w:nsid w:val="01DF0057"/>
+    <w:multiLevelType w:val="multilevel"/>
+    <w:tmpl w:val="058E686E"/>
+    <w:styleLink w:val="8"/>
+    <w:lvl w:ilvl="0">
+      <w:start w:val="1"/>
+      <w:numFmt w:val="decimal"/>
+      <w:lvlText w:val="%1."/>
+      <w:lvlJc w:val="left"/>
+      <w:pPr>
+        <w:tabs>
+          <w:tab w:val="num" w:pos="0"/>
+        </w:tabs>
+        <w:ind w:left="0" w:firstLine="200"/>
+      </w:pPr>
+      <w:rPr>
+        <w:rFonts w:hint="eastAsia"/>
+      </w:rPr>
+    </w:lvl>
+    <w:lvl w:ilvl="1">
+      <w:start w:val="1"/>
+      <w:numFmt w:val="lowerLetter"/>
+      <w:lvlText w:val="%2)"/>
+      <w:lvlJc w:val="left"/>
+      <w:pPr>
+        <w:ind w:left="840" w:hanging="420"/>
+      </w:pPr>
+    </w:lvl>
+    <w:lvl w:ilvl="2">
+      <w:start w:val="1"/>
+      <w:numFmt w:val="lowerRoman"/>
+      <w:lvlText w:val="%3."/>
+      <w:lvlJc w:val="right"/>
+      <w:pPr>
+        <w:ind w:left="1260" w:hanging="420"/>
+      </w:pPr>
+    </w:lvl>
+    <w:lvl w:ilvl="3">
+      <w:start w:val="1"/>
+      <w:numFmt w:val="decimal"/>
+      <w:lvlText w:val="%4."/>
+      <w:lvlJc w:val="left"/>
+      <w:pPr>
+        <w:ind w:left="1680" w:hanging="420"/>
+      </w:pPr>
+    </w:lvl>
+    <w:lvl w:ilvl="4">
+      <w:start w:val="1"/>
+      <w:numFmt w:val="lowerLetter"/>
+      <w:lvlText w:val="%5)"/>
+      <w:lvlJc w:val="left"/>
+      <w:pPr>
+        <w:ind w:left="2100" w:hanging="420"/>
+      </w:pPr>
+    </w:lvl>
+    <w:lvl w:ilvl="5">
+      <w:start w:val="1"/>
+      <w:numFmt w:val="lowerRoman"/>
+      <w:lvlText w:val="%6."/>
+      <w:lvlJc w:val="right"/>
+      <w:pPr>
+        <w:ind w:left="2520" w:hanging="420"/>
+      </w:pPr>
+    </w:lvl>
+    <w:lvl w:ilvl="6">
+      <w:start w:val="1"/>
+      <w:numFmt w:val="decimal"/>
+      <w:lvlText w:val="%7."/>
+      <w:lvlJc w:val="left"/>
+      <w:pPr>
+        <w:ind w:left="2940" w:hanging="420"/>
+      </w:pPr>
+    </w:lvl>
+    <w:lvl w:ilvl="7">
+      <w:start w:val="1"/>
+      <w:numFmt w:val="lowerLetter"/>
+      <w:lvlText w:val="%8)"/>
+      <w:lvlJc w:val="left"/>
+      <w:pPr>
+        <w:ind w:left="3360" w:hanging="420"/>
+      </w:pPr>
+    </w:lvl>
+    <w:lvl w:ilvl="8">
+      <w:start w:val="1"/>
+      <w:numFmt w:val="lowerRoman"/>
+      <w:lvlText w:val="%9."/>
+      <w:lvlJc w:val="right"/>
+      <w:pPr>
+        <w:ind w:left="3780" w:hanging="420"/>
+      </w:pPr>
+    </w:lvl>
+  </w:abstractNum>
+  <w:abstractNum w:abstractNumId="11" w15:restartNumberingAfterBreak="0">
+    <w:nsid w:val="038416E5"/>
+    <w:multiLevelType w:val="multilevel"/>
+    <w:tmpl w:val="7368DCD4"/>
+    <w:styleLink w:val="7"/>
+    <w:lvl w:ilvl="0">
+      <w:start w:val="1"/>
+      <w:numFmt w:val="decimal"/>
+      <w:lvlText w:val="%1."/>
+      <w:lvlJc w:val="left"/>
+      <w:pPr>
+        <w:ind w:left="0" w:firstLine="280"/>
+      </w:pPr>
+      <w:rPr>
+        <w:rFonts w:hint="eastAsia"/>
+      </w:rPr>
+    </w:lvl>
+    <w:lvl w:ilvl="1">
+      <w:start w:val="1"/>
+      <w:numFmt w:val="lowerLetter"/>
+      <w:lvlText w:val="%2)"/>
+      <w:lvlJc w:val="left"/>
+      <w:pPr>
+        <w:ind w:left="840" w:hanging="420"/>
+      </w:pPr>
+    </w:lvl>
+    <w:lvl w:ilvl="2">
+      <w:start w:val="1"/>
+      <w:numFmt w:val="lowerRoman"/>
+      <w:lvlText w:val="%3."/>
+      <w:lvlJc w:val="right"/>
+      <w:pPr>
+        <w:ind w:left="1260" w:hanging="420"/>
+      </w:pPr>
+    </w:lvl>
+    <w:lvl w:ilvl="3">
+      <w:start w:val="1"/>
+      <w:numFmt w:val="decimal"/>
+      <w:lvlText w:val="%4."/>
+      <w:lvlJc w:val="left"/>
+      <w:pPr>
+        <w:ind w:left="1680" w:hanging="420"/>
+      </w:pPr>
+    </w:lvl>
+    <w:lvl w:ilvl="4">
+      <w:start w:val="1"/>
+      <w:numFmt w:val="lowerLetter"/>
+      <w:lvlText w:val="%5)"/>
+      <w:lvlJc w:val="left"/>
+      <w:pPr>
+        <w:ind w:left="2100" w:hanging="420"/>
+      </w:pPr>
+    </w:lvl>
+    <w:lvl w:ilvl="5">
+      <w:start w:val="1"/>
+      <w:numFmt w:val="lowerRoman"/>
+      <w:lvlText w:val="%6."/>
+      <w:lvlJc w:val="right"/>
+      <w:pPr>
+        <w:ind w:left="2520" w:hanging="420"/>
+      </w:pPr>
+    </w:lvl>
+    <w:lvl w:ilvl="6">
+      <w:start w:val="1"/>
+      <w:numFmt w:val="decimal"/>
+      <w:lvlText w:val="%7."/>
+      <w:lvlJc w:val="left"/>
+      <w:pPr>
+        <w:ind w:left="2940" w:hanging="420"/>
+      </w:pPr>
+    </w:lvl>
+    <w:lvl w:ilvl="7">
+      <w:start w:val="1"/>
+      <w:numFmt w:val="lowerLetter"/>
+      <w:lvlText w:val="%8)"/>
+      <w:lvlJc w:val="left"/>
+      <w:pPr>
+        <w:ind w:left="3360" w:hanging="420"/>
+      </w:pPr>
+    </w:lvl>
+    <w:lvl w:ilvl="8">
+      <w:start w:val="1"/>
+      <w:numFmt w:val="lowerRoman"/>
+      <w:lvlText w:val="%9."/>
+      <w:lvlJc w:val="right"/>
+      <w:pPr>
+        <w:ind w:left="3780" w:hanging="420"/>
+      </w:pPr>
+    </w:lvl>
+  </w:abstractNum>
+  <w:abstractNum w:abstractNumId="12" w15:restartNumberingAfterBreak="0">
+    <w:nsid w:val="06F05A6F"/>
+    <w:multiLevelType w:val="multilevel"/>
+    <w:tmpl w:val="5678CC14"/>
+    <w:styleLink w:val="2"/>
+    <w:lvl w:ilvl="0">
+      <w:start w:val="1"/>
+      <w:numFmt w:val="decimal"/>
+      <w:lvlText w:val="%1."/>
+      <w:lvlJc w:val="left"/>
+      <w:pPr>
+        <w:ind w:left="0" w:firstLine="0"/>
+      </w:pPr>
+      <w:rPr>
+        <w:rFonts w:hint="eastAsia"/>
+      </w:rPr>
+    </w:lvl>
+    <w:lvl w:ilvl="1">
+      <w:start w:val="1"/>
+      <w:numFmt w:val="lowerLetter"/>
+      <w:lvlText w:val="%2)"/>
+      <w:lvlJc w:val="left"/>
+      <w:pPr>
+        <w:ind w:left="1040" w:hanging="420"/>
+      </w:pPr>
+    </w:lvl>
+    <w:lvl w:ilvl="2">
+      <w:start w:val="1"/>
+      <w:numFmt w:val="lowerRoman"/>
+      <w:lvlText w:val="%3."/>
+      <w:lvlJc w:val="right"/>
+      <w:pPr>
+        <w:ind w:left="1460" w:hanging="420"/>
+      </w:pPr>
+    </w:lvl>
+    <w:lvl w:ilvl="3">
+      <w:start w:val="1"/>
+      <w:numFmt w:val="decimal"/>
+      <w:lvlText w:val="%4."/>
+      <w:lvlJc w:val="left"/>
+      <w:pPr>
+        <w:ind w:left="1880" w:hanging="420"/>
+      </w:pPr>
+    </w:lvl>
+    <w:lvl w:ilvl="4">
+      <w:start w:val="1"/>
+      <w:numFmt w:val="lowerLetter"/>
+      <w:lvlText w:val="%5)"/>
+      <w:lvlJc w:val="left"/>
+      <w:pPr>
+        <w:ind w:left="2300" w:hanging="420"/>
+      </w:pPr>
+    </w:lvl>
+    <w:lvl w:ilvl="5">
+      <w:start w:val="1"/>
+      <w:numFmt w:val="lowerRoman"/>
+      <w:lvlText w:val="%6."/>
+      <w:lvlJc w:val="right"/>
+      <w:pPr>
+        <w:ind w:left="2720" w:hanging="420"/>
+      </w:pPr>
+    </w:lvl>
+    <w:lvl w:ilvl="6">
+      <w:start w:val="1"/>
+      <w:numFmt w:val="decimal"/>
+      <w:lvlText w:val="%7."/>
+      <w:lvlJc w:val="left"/>
+      <w:pPr>
+        <w:ind w:left="3140" w:hanging="420"/>
+      </w:pPr>
+    </w:lvl>
+    <w:lvl w:ilvl="7">
+      <w:start w:val="1"/>
+      <w:numFmt w:val="lowerLetter"/>
+      <w:lvlText w:val="%8)"/>
+      <w:lvlJc w:val="left"/>
+      <w:pPr>
+        <w:ind w:left="3560" w:hanging="420"/>
+      </w:pPr>
+    </w:lvl>
+    <w:lvl w:ilvl="8">
+      <w:start w:val="1"/>
+      <w:numFmt w:val="lowerRoman"/>
+      <w:lvlText w:val="%9."/>
+      <w:lvlJc w:val="right"/>
+      <w:pPr>
+        <w:ind w:left="3980" w:hanging="420"/>
+      </w:pPr>
+    </w:lvl>
+  </w:abstractNum>
+  <w:abstractNum w:abstractNumId="13" w15:restartNumberingAfterBreak="0">
+    <w:nsid w:val="13C513CC"/>
+    <w:multiLevelType w:val="hybridMultilevel"/>
+    <w:tmpl w:val="9B9072F6"/>
+    <w:lvl w:ilvl="0" w:tplc="7A6E668C">
+      <w:start w:val="1"/>
+      <w:numFmt w:val="decimal"/>
+      <w:pStyle w:val="a"/>
+      <w:lvlText w:val="%1."/>
+      <w:lvlJc w:val="left"/>
+      <w:pPr>
+        <w:ind w:left="0" w:firstLine="200"/>
+      </w:pPr>
+      <w:rPr>
+        <w:rFonts w:hint="eastAsia"/>
+      </w:rPr>
+    </w:lvl>
+    <w:lvl w:ilvl="1" w:tplc="04090019" w:tentative="1">
+      <w:start w:val="1"/>
+      <w:numFmt w:val="lowerLetter"/>
+      <w:lvlText w:val="%2)"/>
+      <w:lvlJc w:val="left"/>
+      <w:pPr>
+        <w:ind w:left="840" w:hanging="420"/>
+      </w:pPr>
+    </w:lvl>
+    <w:lvl w:ilvl="2" w:tplc="0409001B" w:tentative="1">
+      <w:start w:val="1"/>
+      <w:numFmt w:val="lowerRoman"/>
+      <w:lvlText w:val="%3."/>
+      <w:lvlJc w:val="right"/>
+      <w:pPr>
+        <w:ind w:left="1260" w:hanging="420"/>
+      </w:pPr>
+    </w:lvl>
+    <w:lvl w:ilvl="3" w:tplc="0409000F" w:tentative="1">
+      <w:start w:val="1"/>
+      <w:numFmt w:val="decimal"/>
+      <w:lvlText w:val="%4."/>
+      <w:lvlJc w:val="left"/>
+      <w:pPr>
+        <w:ind w:left="1680" w:hanging="420"/>
+      </w:pPr>
+    </w:lvl>
+    <w:lvl w:ilvl="4" w:tplc="04090019" w:tentative="1">
+      <w:start w:val="1"/>
+      <w:numFmt w:val="lowerLetter"/>
+      <w:lvlText w:val="%5)"/>
+      <w:lvlJc w:val="left"/>
+      <w:pPr>
+        <w:ind w:left="2100" w:hanging="420"/>
+      </w:pPr>
+    </w:lvl>
+    <w:lvl w:ilvl="5" w:tplc="0409001B" w:tentative="1">
+      <w:start w:val="1"/>
+      <w:numFmt w:val="lowerRoman"/>
+      <w:lvlText w:val="%6."/>
+      <w:lvlJc w:val="right"/>
+      <w:pPr>
+        <w:ind w:left="2520" w:hanging="420"/>
+      </w:pPr>
+    </w:lvl>
+    <w:lvl w:ilvl="6" w:tplc="0409000F" w:tentative="1">
+      <w:start w:val="1"/>
+      <w:numFmt w:val="decimal"/>
+      <w:lvlText w:val="%7."/>
+      <w:lvlJc w:val="left"/>
+      <w:pPr>
+        <w:ind w:left="2940" w:hanging="420"/>
+      </w:pPr>
+    </w:lvl>
+    <w:lvl w:ilvl="7" w:tplc="04090019" w:tentative="1">
+      <w:start w:val="1"/>
+      <w:numFmt w:val="lowerLetter"/>
+      <w:lvlText w:val="%8)"/>
+      <w:lvlJc w:val="left"/>
+      <w:pPr>
+        <w:ind w:left="3360" w:hanging="420"/>
+      </w:pPr>
+    </w:lvl>
+    <w:lvl w:ilvl="8" w:tplc="0409001B" w:tentative="1">
+      <w:start w:val="1"/>
+      <w:numFmt w:val="lowerRoman"/>
+      <w:lvlText w:val="%9."/>
+      <w:lvlJc w:val="right"/>
+      <w:pPr>
+        <w:ind w:left="3780" w:hanging="420"/>
+      </w:pPr>
+    </w:lvl>
+  </w:abstractNum>
+  <w:abstractNum w:abstractNumId="14" w15:restartNumberingAfterBreak="0">
     <w:nsid w:val="170CD2DE"/>
     <w:multiLevelType w:val="multilevel"/>
     <w:tmpl w:val="205A6670"/>
@@ -648,8 +1047,994 @@
       </w:pPr>
     </w:lvl>
   </w:abstractNum>
+  <w:abstractNum w:abstractNumId="15" w15:restartNumberingAfterBreak="0">
+    <w:nsid w:val="1B5F4666"/>
+    <w:multiLevelType w:val="hybridMultilevel"/>
+    <w:tmpl w:val="D16CD75A"/>
+    <w:lvl w:ilvl="0" w:tplc="0409000F">
+      <w:start w:val="1"/>
+      <w:numFmt w:val="decimal"/>
+      <w:lvlText w:val="%1."/>
+      <w:lvlJc w:val="left"/>
+      <w:pPr>
+        <w:ind w:left="468" w:hanging="420"/>
+      </w:pPr>
+    </w:lvl>
+    <w:lvl w:ilvl="1" w:tplc="04090019" w:tentative="1">
+      <w:start w:val="1"/>
+      <w:numFmt w:val="lowerLetter"/>
+      <w:lvlText w:val="%2)"/>
+      <w:lvlJc w:val="left"/>
+      <w:pPr>
+        <w:ind w:left="888" w:hanging="420"/>
+      </w:pPr>
+    </w:lvl>
+    <w:lvl w:ilvl="2" w:tplc="0409001B" w:tentative="1">
+      <w:start w:val="1"/>
+      <w:numFmt w:val="lowerRoman"/>
+      <w:lvlText w:val="%3."/>
+      <w:lvlJc w:val="right"/>
+      <w:pPr>
+        <w:ind w:left="1308" w:hanging="420"/>
+      </w:pPr>
+    </w:lvl>
+    <w:lvl w:ilvl="3" w:tplc="0409000F" w:tentative="1">
+      <w:start w:val="1"/>
+      <w:numFmt w:val="decimal"/>
+      <w:lvlText w:val="%4."/>
+      <w:lvlJc w:val="left"/>
+      <w:pPr>
+        <w:ind w:left="1728" w:hanging="420"/>
+      </w:pPr>
+    </w:lvl>
+    <w:lvl w:ilvl="4" w:tplc="04090019" w:tentative="1">
+      <w:start w:val="1"/>
+      <w:numFmt w:val="lowerLetter"/>
+      <w:lvlText w:val="%5)"/>
+      <w:lvlJc w:val="left"/>
+      <w:pPr>
+        <w:ind w:left="2148" w:hanging="420"/>
+      </w:pPr>
+    </w:lvl>
+    <w:lvl w:ilvl="5" w:tplc="0409001B" w:tentative="1">
+      <w:start w:val="1"/>
+      <w:numFmt w:val="lowerRoman"/>
+      <w:lvlText w:val="%6."/>
+      <w:lvlJc w:val="right"/>
+      <w:pPr>
+        <w:ind w:left="2568" w:hanging="420"/>
+      </w:pPr>
+    </w:lvl>
+    <w:lvl w:ilvl="6" w:tplc="0409000F" w:tentative="1">
+      <w:start w:val="1"/>
+      <w:numFmt w:val="decimal"/>
+      <w:lvlText w:val="%7."/>
+      <w:lvlJc w:val="left"/>
+      <w:pPr>
+        <w:ind w:left="2988" w:hanging="420"/>
+      </w:pPr>
+    </w:lvl>
+    <w:lvl w:ilvl="7" w:tplc="04090019" w:tentative="1">
+      <w:start w:val="1"/>
+      <w:numFmt w:val="lowerLetter"/>
+      <w:lvlText w:val="%8)"/>
+      <w:lvlJc w:val="left"/>
+      <w:pPr>
+        <w:ind w:left="3408" w:hanging="420"/>
+      </w:pPr>
+    </w:lvl>
+    <w:lvl w:ilvl="8" w:tplc="0409001B" w:tentative="1">
+      <w:start w:val="1"/>
+      <w:numFmt w:val="lowerRoman"/>
+      <w:lvlText w:val="%9."/>
+      <w:lvlJc w:val="right"/>
+      <w:pPr>
+        <w:ind w:left="3828" w:hanging="420"/>
+      </w:pPr>
+    </w:lvl>
+  </w:abstractNum>
+  <w:abstractNum w:abstractNumId="16" w15:restartNumberingAfterBreak="0">
+    <w:nsid w:val="24DB2CBD"/>
+    <w:multiLevelType w:val="multilevel"/>
+    <w:tmpl w:val="2A149E28"/>
+    <w:styleLink w:val="5"/>
+    <w:lvl w:ilvl="0">
+      <w:start w:val="1"/>
+      <w:numFmt w:val="decimal"/>
+      <w:lvlText w:val="%1."/>
+      <w:lvlJc w:val="left"/>
+      <w:pPr>
+        <w:ind w:left="-360" w:firstLine="360"/>
+      </w:pPr>
+      <w:rPr>
+        <w:rFonts w:hint="eastAsia"/>
+      </w:rPr>
+    </w:lvl>
+    <w:lvl w:ilvl="1">
+      <w:start w:val="1"/>
+      <w:numFmt w:val="lowerLetter"/>
+      <w:lvlText w:val="%2)"/>
+      <w:lvlJc w:val="left"/>
+      <w:pPr>
+        <w:ind w:left="840" w:hanging="420"/>
+      </w:pPr>
+    </w:lvl>
+    <w:lvl w:ilvl="2">
+      <w:start w:val="1"/>
+      <w:numFmt w:val="lowerRoman"/>
+      <w:lvlText w:val="%3."/>
+      <w:lvlJc w:val="right"/>
+      <w:pPr>
+        <w:ind w:left="1260" w:hanging="420"/>
+      </w:pPr>
+    </w:lvl>
+    <w:lvl w:ilvl="3">
+      <w:start w:val="1"/>
+      <w:numFmt w:val="decimal"/>
+      <w:lvlText w:val="%4."/>
+      <w:lvlJc w:val="left"/>
+      <w:pPr>
+        <w:ind w:left="1680" w:hanging="420"/>
+      </w:pPr>
+    </w:lvl>
+    <w:lvl w:ilvl="4">
+      <w:start w:val="1"/>
+      <w:numFmt w:val="lowerLetter"/>
+      <w:lvlText w:val="%5)"/>
+      <w:lvlJc w:val="left"/>
+      <w:pPr>
+        <w:ind w:left="2100" w:hanging="420"/>
+      </w:pPr>
+    </w:lvl>
+    <w:lvl w:ilvl="5">
+      <w:start w:val="1"/>
+      <w:numFmt w:val="lowerRoman"/>
+      <w:lvlText w:val="%6."/>
+      <w:lvlJc w:val="right"/>
+      <w:pPr>
+        <w:ind w:left="2520" w:hanging="420"/>
+      </w:pPr>
+    </w:lvl>
+    <w:lvl w:ilvl="6">
+      <w:start w:val="1"/>
+      <w:numFmt w:val="decimal"/>
+      <w:lvlText w:val="%7."/>
+      <w:lvlJc w:val="left"/>
+      <w:pPr>
+        <w:ind w:left="2940" w:hanging="420"/>
+      </w:pPr>
+    </w:lvl>
+    <w:lvl w:ilvl="7">
+      <w:start w:val="1"/>
+      <w:numFmt w:val="lowerLetter"/>
+      <w:lvlText w:val="%8)"/>
+      <w:lvlJc w:val="left"/>
+      <w:pPr>
+        <w:ind w:left="3360" w:hanging="420"/>
+      </w:pPr>
+    </w:lvl>
+    <w:lvl w:ilvl="8">
+      <w:start w:val="1"/>
+      <w:numFmt w:val="lowerRoman"/>
+      <w:lvlText w:val="%9."/>
+      <w:lvlJc w:val="right"/>
+      <w:pPr>
+        <w:ind w:left="3780" w:hanging="420"/>
+      </w:pPr>
+    </w:lvl>
+  </w:abstractNum>
+  <w:abstractNum w:abstractNumId="17" w15:restartNumberingAfterBreak="0">
+    <w:nsid w:val="28741EBC"/>
+    <w:multiLevelType w:val="multilevel"/>
+    <w:tmpl w:val="7CF099F4"/>
+    <w:styleLink w:val="9"/>
+    <w:lvl w:ilvl="0">
+      <w:start w:val="1"/>
+      <w:numFmt w:val="decimal"/>
+      <w:lvlText w:val="%1."/>
+      <w:lvlJc w:val="left"/>
+      <w:pPr>
+        <w:tabs>
+          <w:tab w:val="num" w:pos="1134"/>
+        </w:tabs>
+        <w:ind w:left="0" w:firstLine="280"/>
+      </w:pPr>
+      <w:rPr>
+        <w:rFonts w:hint="eastAsia"/>
+      </w:rPr>
+    </w:lvl>
+    <w:lvl w:ilvl="1">
+      <w:start w:val="1"/>
+      <w:numFmt w:val="lowerLetter"/>
+      <w:lvlText w:val="%2)"/>
+      <w:lvlJc w:val="left"/>
+      <w:pPr>
+        <w:ind w:left="840" w:hanging="420"/>
+      </w:pPr>
+    </w:lvl>
+    <w:lvl w:ilvl="2">
+      <w:start w:val="1"/>
+      <w:numFmt w:val="lowerRoman"/>
+      <w:lvlText w:val="%3."/>
+      <w:lvlJc w:val="right"/>
+      <w:pPr>
+        <w:ind w:left="1260" w:hanging="420"/>
+      </w:pPr>
+    </w:lvl>
+    <w:lvl w:ilvl="3">
+      <w:start w:val="1"/>
+      <w:numFmt w:val="decimal"/>
+      <w:lvlText w:val="%4."/>
+      <w:lvlJc w:val="left"/>
+      <w:pPr>
+        <w:ind w:left="1680" w:hanging="420"/>
+      </w:pPr>
+    </w:lvl>
+    <w:lvl w:ilvl="4">
+      <w:start w:val="1"/>
+      <w:numFmt w:val="lowerLetter"/>
+      <w:lvlText w:val="%5)"/>
+      <w:lvlJc w:val="left"/>
+      <w:pPr>
+        <w:ind w:left="2100" w:hanging="420"/>
+      </w:pPr>
+    </w:lvl>
+    <w:lvl w:ilvl="5">
+      <w:start w:val="1"/>
+      <w:numFmt w:val="lowerRoman"/>
+      <w:lvlText w:val="%6."/>
+      <w:lvlJc w:val="right"/>
+      <w:pPr>
+        <w:ind w:left="2520" w:hanging="420"/>
+      </w:pPr>
+    </w:lvl>
+    <w:lvl w:ilvl="6">
+      <w:start w:val="1"/>
+      <w:numFmt w:val="decimal"/>
+      <w:lvlText w:val="%7."/>
+      <w:lvlJc w:val="left"/>
+      <w:pPr>
+        <w:ind w:left="2940" w:hanging="420"/>
+      </w:pPr>
+    </w:lvl>
+    <w:lvl w:ilvl="7">
+      <w:start w:val="1"/>
+      <w:numFmt w:val="lowerLetter"/>
+      <w:lvlText w:val="%8)"/>
+      <w:lvlJc w:val="left"/>
+      <w:pPr>
+        <w:ind w:left="3360" w:hanging="420"/>
+      </w:pPr>
+    </w:lvl>
+    <w:lvl w:ilvl="8">
+      <w:start w:val="1"/>
+      <w:numFmt w:val="lowerRoman"/>
+      <w:lvlText w:val="%9."/>
+      <w:lvlJc w:val="right"/>
+      <w:pPr>
+        <w:ind w:left="3780" w:hanging="420"/>
+      </w:pPr>
+    </w:lvl>
+  </w:abstractNum>
+  <w:abstractNum w:abstractNumId="18" w15:restartNumberingAfterBreak="0">
+    <w:nsid w:val="342D7084"/>
+    <w:multiLevelType w:val="multilevel"/>
+    <w:tmpl w:val="AF82A596"/>
+    <w:styleLink w:val="3"/>
+    <w:lvl w:ilvl="0">
+      <w:start w:val="1"/>
+      <w:numFmt w:val="decimal"/>
+      <w:lvlText w:val="%1."/>
+      <w:lvlJc w:val="left"/>
+      <w:pPr>
+        <w:ind w:left="0" w:firstLine="560"/>
+      </w:pPr>
+      <w:rPr>
+        <w:rFonts w:hint="eastAsia"/>
+      </w:rPr>
+    </w:lvl>
+    <w:lvl w:ilvl="1">
+      <w:start w:val="1"/>
+      <w:numFmt w:val="lowerLetter"/>
+      <w:lvlText w:val="%2)"/>
+      <w:lvlJc w:val="left"/>
+      <w:pPr>
+        <w:ind w:left="1040" w:hanging="420"/>
+      </w:pPr>
+    </w:lvl>
+    <w:lvl w:ilvl="2">
+      <w:start w:val="1"/>
+      <w:numFmt w:val="lowerRoman"/>
+      <w:lvlText w:val="%3."/>
+      <w:lvlJc w:val="right"/>
+      <w:pPr>
+        <w:ind w:left="1460" w:hanging="420"/>
+      </w:pPr>
+    </w:lvl>
+    <w:lvl w:ilvl="3">
+      <w:start w:val="1"/>
+      <w:numFmt w:val="decimal"/>
+      <w:lvlText w:val="%4."/>
+      <w:lvlJc w:val="left"/>
+      <w:pPr>
+        <w:ind w:left="1880" w:hanging="420"/>
+      </w:pPr>
+    </w:lvl>
+    <w:lvl w:ilvl="4">
+      <w:start w:val="1"/>
+      <w:numFmt w:val="lowerLetter"/>
+      <w:lvlText w:val="%5)"/>
+      <w:lvlJc w:val="left"/>
+      <w:pPr>
+        <w:ind w:left="2300" w:hanging="420"/>
+      </w:pPr>
+    </w:lvl>
+    <w:lvl w:ilvl="5">
+      <w:start w:val="1"/>
+      <w:numFmt w:val="lowerRoman"/>
+      <w:lvlText w:val="%6."/>
+      <w:lvlJc w:val="right"/>
+      <w:pPr>
+        <w:ind w:left="2720" w:hanging="420"/>
+      </w:pPr>
+    </w:lvl>
+    <w:lvl w:ilvl="6">
+      <w:start w:val="1"/>
+      <w:numFmt w:val="decimal"/>
+      <w:lvlText w:val="%7."/>
+      <w:lvlJc w:val="left"/>
+      <w:pPr>
+        <w:ind w:left="3140" w:hanging="420"/>
+      </w:pPr>
+    </w:lvl>
+    <w:lvl w:ilvl="7">
+      <w:start w:val="1"/>
+      <w:numFmt w:val="lowerLetter"/>
+      <w:lvlText w:val="%8)"/>
+      <w:lvlJc w:val="left"/>
+      <w:pPr>
+        <w:ind w:left="3560" w:hanging="420"/>
+      </w:pPr>
+    </w:lvl>
+    <w:lvl w:ilvl="8">
+      <w:start w:val="1"/>
+      <w:numFmt w:val="lowerRoman"/>
+      <w:lvlText w:val="%9."/>
+      <w:lvlJc w:val="right"/>
+      <w:pPr>
+        <w:ind w:left="3980" w:hanging="420"/>
+      </w:pPr>
+    </w:lvl>
+  </w:abstractNum>
+  <w:abstractNum w:abstractNumId="19" w15:restartNumberingAfterBreak="0">
+    <w:nsid w:val="44DF5C19"/>
+    <w:multiLevelType w:val="multilevel"/>
+    <w:tmpl w:val="56FA13F4"/>
+    <w:styleLink w:val="4"/>
+    <w:lvl w:ilvl="0">
+      <w:start w:val="1"/>
+      <w:numFmt w:val="decimal"/>
+      <w:lvlText w:val="%1."/>
+      <w:lvlJc w:val="left"/>
+      <w:pPr>
+        <w:ind w:left="0" w:firstLine="560"/>
+      </w:pPr>
+      <w:rPr>
+        <w:rFonts w:hint="eastAsia"/>
+      </w:rPr>
+    </w:lvl>
+    <w:lvl w:ilvl="1">
+      <w:start w:val="1"/>
+      <w:numFmt w:val="lowerLetter"/>
+      <w:lvlText w:val="%2)"/>
+      <w:lvlJc w:val="left"/>
+      <w:pPr>
+        <w:ind w:left="840" w:hanging="420"/>
+      </w:pPr>
+    </w:lvl>
+    <w:lvl w:ilvl="2">
+      <w:start w:val="1"/>
+      <w:numFmt w:val="lowerRoman"/>
+      <w:lvlText w:val="%3."/>
+      <w:lvlJc w:val="right"/>
+      <w:pPr>
+        <w:ind w:left="1260" w:hanging="420"/>
+      </w:pPr>
+    </w:lvl>
+    <w:lvl w:ilvl="3">
+      <w:start w:val="1"/>
+      <w:numFmt w:val="decimal"/>
+      <w:lvlText w:val="%4."/>
+      <w:lvlJc w:val="left"/>
+      <w:pPr>
+        <w:ind w:left="1680" w:hanging="420"/>
+      </w:pPr>
+    </w:lvl>
+    <w:lvl w:ilvl="4">
+      <w:start w:val="1"/>
+      <w:numFmt w:val="lowerLetter"/>
+      <w:lvlText w:val="%5)"/>
+      <w:lvlJc w:val="left"/>
+      <w:pPr>
+        <w:ind w:left="2100" w:hanging="420"/>
+      </w:pPr>
+    </w:lvl>
+    <w:lvl w:ilvl="5">
+      <w:start w:val="1"/>
+      <w:numFmt w:val="lowerRoman"/>
+      <w:lvlText w:val="%6."/>
+      <w:lvlJc w:val="right"/>
+      <w:pPr>
+        <w:ind w:left="2520" w:hanging="420"/>
+      </w:pPr>
+    </w:lvl>
+    <w:lvl w:ilvl="6">
+      <w:start w:val="1"/>
+      <w:numFmt w:val="decimal"/>
+      <w:lvlText w:val="%7."/>
+      <w:lvlJc w:val="left"/>
+      <w:pPr>
+        <w:ind w:left="2940" w:hanging="420"/>
+      </w:pPr>
+    </w:lvl>
+    <w:lvl w:ilvl="7">
+      <w:start w:val="1"/>
+      <w:numFmt w:val="lowerLetter"/>
+      <w:lvlText w:val="%8)"/>
+      <w:lvlJc w:val="left"/>
+      <w:pPr>
+        <w:ind w:left="3360" w:hanging="420"/>
+      </w:pPr>
+    </w:lvl>
+    <w:lvl w:ilvl="8">
+      <w:start w:val="1"/>
+      <w:numFmt w:val="lowerRoman"/>
+      <w:lvlText w:val="%9."/>
+      <w:lvlJc w:val="right"/>
+      <w:pPr>
+        <w:ind w:left="3780" w:hanging="420"/>
+      </w:pPr>
+    </w:lvl>
+  </w:abstractNum>
+  <w:abstractNum w:abstractNumId="20" w15:restartNumberingAfterBreak="0">
+    <w:nsid w:val="4D1D1FF0"/>
+    <w:multiLevelType w:val="multilevel"/>
+    <w:tmpl w:val="6A70B566"/>
+    <w:styleLink w:val="6"/>
+    <w:lvl w:ilvl="0">
+      <w:start w:val="1"/>
+      <w:numFmt w:val="decimal"/>
+      <w:lvlText w:val="%1."/>
+      <w:lvlJc w:val="left"/>
+      <w:pPr>
+        <w:ind w:left="0" w:firstLine="200"/>
+      </w:pPr>
+      <w:rPr>
+        <w:rFonts w:hint="eastAsia"/>
+      </w:rPr>
+    </w:lvl>
+    <w:lvl w:ilvl="1">
+      <w:start w:val="1"/>
+      <w:numFmt w:val="lowerLetter"/>
+      <w:lvlText w:val="%2)"/>
+      <w:lvlJc w:val="left"/>
+      <w:pPr>
+        <w:ind w:left="840" w:hanging="420"/>
+      </w:pPr>
+    </w:lvl>
+    <w:lvl w:ilvl="2">
+      <w:start w:val="1"/>
+      <w:numFmt w:val="lowerRoman"/>
+      <w:lvlText w:val="%3."/>
+      <w:lvlJc w:val="right"/>
+      <w:pPr>
+        <w:ind w:left="1260" w:hanging="420"/>
+      </w:pPr>
+    </w:lvl>
+    <w:lvl w:ilvl="3">
+      <w:start w:val="1"/>
+      <w:numFmt w:val="decimal"/>
+      <w:lvlText w:val="%4."/>
+      <w:lvlJc w:val="left"/>
+      <w:pPr>
+        <w:ind w:left="1680" w:hanging="420"/>
+      </w:pPr>
+    </w:lvl>
+    <w:lvl w:ilvl="4">
+      <w:start w:val="1"/>
+      <w:numFmt w:val="lowerLetter"/>
+      <w:lvlText w:val="%5)"/>
+      <w:lvlJc w:val="left"/>
+      <w:pPr>
+        <w:ind w:left="2100" w:hanging="420"/>
+      </w:pPr>
+    </w:lvl>
+    <w:lvl w:ilvl="5">
+      <w:start w:val="1"/>
+      <w:numFmt w:val="lowerRoman"/>
+      <w:lvlText w:val="%6."/>
+      <w:lvlJc w:val="right"/>
+      <w:pPr>
+        <w:ind w:left="2520" w:hanging="420"/>
+      </w:pPr>
+    </w:lvl>
+    <w:lvl w:ilvl="6">
+      <w:start w:val="1"/>
+      <w:numFmt w:val="decimal"/>
+      <w:lvlText w:val="%7."/>
+      <w:lvlJc w:val="left"/>
+      <w:pPr>
+        <w:ind w:left="2940" w:hanging="420"/>
+      </w:pPr>
+    </w:lvl>
+    <w:lvl w:ilvl="7">
+      <w:start w:val="1"/>
+      <w:numFmt w:val="lowerLetter"/>
+      <w:lvlText w:val="%8)"/>
+      <w:lvlJc w:val="left"/>
+      <w:pPr>
+        <w:ind w:left="3360" w:hanging="420"/>
+      </w:pPr>
+    </w:lvl>
+    <w:lvl w:ilvl="8">
+      <w:start w:val="1"/>
+      <w:numFmt w:val="lowerRoman"/>
+      <w:lvlText w:val="%9."/>
+      <w:lvlJc w:val="right"/>
+      <w:pPr>
+        <w:ind w:left="3780" w:hanging="420"/>
+      </w:pPr>
+    </w:lvl>
+  </w:abstractNum>
+  <w:abstractNum w:abstractNumId="21" w15:restartNumberingAfterBreak="0">
+    <w:nsid w:val="52E01841"/>
+    <w:multiLevelType w:val="hybridMultilevel"/>
+    <w:tmpl w:val="AF82A596"/>
+    <w:lvl w:ilvl="0" w:tplc="80C47150">
+      <w:start w:val="1"/>
+      <w:numFmt w:val="decimal"/>
+      <w:pStyle w:val="20"/>
+      <w:lvlText w:val="%1."/>
+      <w:lvlJc w:val="left"/>
+      <w:pPr>
+        <w:ind w:left="0" w:firstLine="560"/>
+      </w:pPr>
+      <w:rPr>
+        <w:rFonts w:hint="eastAsia"/>
+      </w:rPr>
+    </w:lvl>
+    <w:lvl w:ilvl="1" w:tplc="04090019" w:tentative="1">
+      <w:start w:val="1"/>
+      <w:numFmt w:val="lowerLetter"/>
+      <w:lvlText w:val="%2)"/>
+      <w:lvlJc w:val="left"/>
+      <w:pPr>
+        <w:ind w:left="1040" w:hanging="420"/>
+      </w:pPr>
+    </w:lvl>
+    <w:lvl w:ilvl="2" w:tplc="0409001B" w:tentative="1">
+      <w:start w:val="1"/>
+      <w:numFmt w:val="lowerRoman"/>
+      <w:lvlText w:val="%3."/>
+      <w:lvlJc w:val="right"/>
+      <w:pPr>
+        <w:ind w:left="1460" w:hanging="420"/>
+      </w:pPr>
+    </w:lvl>
+    <w:lvl w:ilvl="3" w:tplc="0409000F" w:tentative="1">
+      <w:start w:val="1"/>
+      <w:numFmt w:val="decimal"/>
+      <w:lvlText w:val="%4."/>
+      <w:lvlJc w:val="left"/>
+      <w:pPr>
+        <w:ind w:left="1880" w:hanging="420"/>
+      </w:pPr>
+    </w:lvl>
+    <w:lvl w:ilvl="4" w:tplc="04090019" w:tentative="1">
+      <w:start w:val="1"/>
+      <w:numFmt w:val="lowerLetter"/>
+      <w:lvlText w:val="%5)"/>
+      <w:lvlJc w:val="left"/>
+      <w:pPr>
+        <w:ind w:left="2300" w:hanging="420"/>
+      </w:pPr>
+    </w:lvl>
+    <w:lvl w:ilvl="5" w:tplc="0409001B" w:tentative="1">
+      <w:start w:val="1"/>
+      <w:numFmt w:val="lowerRoman"/>
+      <w:lvlText w:val="%6."/>
+      <w:lvlJc w:val="right"/>
+      <w:pPr>
+        <w:ind w:left="2720" w:hanging="420"/>
+      </w:pPr>
+    </w:lvl>
+    <w:lvl w:ilvl="6" w:tplc="0409000F" w:tentative="1">
+      <w:start w:val="1"/>
+      <w:numFmt w:val="decimal"/>
+      <w:lvlText w:val="%7."/>
+      <w:lvlJc w:val="left"/>
+      <w:pPr>
+        <w:ind w:left="3140" w:hanging="420"/>
+      </w:pPr>
+    </w:lvl>
+    <w:lvl w:ilvl="7" w:tplc="04090019" w:tentative="1">
+      <w:start w:val="1"/>
+      <w:numFmt w:val="lowerLetter"/>
+      <w:lvlText w:val="%8)"/>
+      <w:lvlJc w:val="left"/>
+      <w:pPr>
+        <w:ind w:left="3560" w:hanging="420"/>
+      </w:pPr>
+    </w:lvl>
+    <w:lvl w:ilvl="8" w:tplc="0409001B" w:tentative="1">
+      <w:start w:val="1"/>
+      <w:numFmt w:val="lowerRoman"/>
+      <w:lvlText w:val="%9."/>
+      <w:lvlJc w:val="right"/>
+      <w:pPr>
+        <w:ind w:left="3980" w:hanging="420"/>
+      </w:pPr>
+    </w:lvl>
+  </w:abstractNum>
+  <w:abstractNum w:abstractNumId="22" w15:restartNumberingAfterBreak="0">
+    <w:nsid w:val="6A103961"/>
+    <w:multiLevelType w:val="multilevel"/>
+    <w:tmpl w:val="70F84FA0"/>
+    <w:styleLink w:val="1"/>
+    <w:lvl w:ilvl="0">
+      <w:start w:val="1"/>
+      <w:numFmt w:val="decimal"/>
+      <w:lvlText w:val="%1."/>
+      <w:lvlJc w:val="left"/>
+      <w:pPr>
+        <w:ind w:left="620" w:hanging="420"/>
+      </w:pPr>
+    </w:lvl>
+    <w:lvl w:ilvl="1">
+      <w:start w:val="1"/>
+      <w:numFmt w:val="lowerLetter"/>
+      <w:lvlText w:val="%2)"/>
+      <w:lvlJc w:val="left"/>
+      <w:pPr>
+        <w:ind w:left="1040" w:hanging="420"/>
+      </w:pPr>
+    </w:lvl>
+    <w:lvl w:ilvl="2">
+      <w:start w:val="1"/>
+      <w:numFmt w:val="lowerRoman"/>
+      <w:lvlText w:val="%3."/>
+      <w:lvlJc w:val="right"/>
+      <w:pPr>
+        <w:ind w:left="1460" w:hanging="420"/>
+      </w:pPr>
+    </w:lvl>
+    <w:lvl w:ilvl="3">
+      <w:start w:val="1"/>
+      <w:numFmt w:val="decimal"/>
+      <w:lvlText w:val="%4."/>
+      <w:lvlJc w:val="left"/>
+      <w:pPr>
+        <w:ind w:left="1880" w:hanging="420"/>
+      </w:pPr>
+    </w:lvl>
+    <w:lvl w:ilvl="4">
+      <w:start w:val="1"/>
+      <w:numFmt w:val="lowerLetter"/>
+      <w:lvlText w:val="%5)"/>
+      <w:lvlJc w:val="left"/>
+      <w:pPr>
+        <w:ind w:left="2300" w:hanging="420"/>
+      </w:pPr>
+    </w:lvl>
+    <w:lvl w:ilvl="5">
+      <w:start w:val="1"/>
+      <w:numFmt w:val="lowerRoman"/>
+      <w:lvlText w:val="%6."/>
+      <w:lvlJc w:val="right"/>
+      <w:pPr>
+        <w:ind w:left="2720" w:hanging="420"/>
+      </w:pPr>
+    </w:lvl>
+    <w:lvl w:ilvl="6">
+      <w:start w:val="1"/>
+      <w:numFmt w:val="decimal"/>
+      <w:lvlText w:val="%7."/>
+      <w:lvlJc w:val="left"/>
+      <w:pPr>
+        <w:ind w:left="3140" w:hanging="420"/>
+      </w:pPr>
+    </w:lvl>
+    <w:lvl w:ilvl="7">
+      <w:start w:val="1"/>
+      <w:numFmt w:val="lowerLetter"/>
+      <w:lvlText w:val="%8)"/>
+      <w:lvlJc w:val="left"/>
+      <w:pPr>
+        <w:ind w:left="3560" w:hanging="420"/>
+      </w:pPr>
+    </w:lvl>
+    <w:lvl w:ilvl="8">
+      <w:start w:val="1"/>
+      <w:numFmt w:val="lowerRoman"/>
+      <w:lvlText w:val="%9."/>
+      <w:lvlJc w:val="right"/>
+      <w:pPr>
+        <w:ind w:left="3980" w:hanging="420"/>
+      </w:pPr>
+    </w:lvl>
+  </w:abstractNum>
+  <w:abstractNum w:abstractNumId="23" w15:restartNumberingAfterBreak="0">
+    <w:nsid w:val="712C062E"/>
+    <w:multiLevelType w:val="multilevel"/>
+    <w:tmpl w:val="EBBC1F64"/>
+    <w:styleLink w:val="12"/>
+    <w:lvl w:ilvl="0">
+      <w:start w:val="1"/>
+      <w:numFmt w:val="decimal"/>
+      <w:lvlText w:val="%1."/>
+      <w:lvlJc w:val="left"/>
+      <w:pPr>
+        <w:ind w:left="0" w:firstLine="560"/>
+      </w:pPr>
+      <w:rPr>
+        <w:rFonts w:hint="eastAsia"/>
+      </w:rPr>
+    </w:lvl>
+    <w:lvl w:ilvl="1">
+      <w:start w:val="1"/>
+      <w:numFmt w:val="lowerLetter"/>
+      <w:lvlText w:val="%2)"/>
+      <w:lvlJc w:val="left"/>
+      <w:pPr>
+        <w:ind w:left="840" w:hanging="420"/>
+      </w:pPr>
+    </w:lvl>
+    <w:lvl w:ilvl="2">
+      <w:start w:val="1"/>
+      <w:numFmt w:val="lowerRoman"/>
+      <w:lvlText w:val="%3."/>
+      <w:lvlJc w:val="right"/>
+      <w:pPr>
+        <w:ind w:left="1260" w:hanging="420"/>
+      </w:pPr>
+    </w:lvl>
+    <w:lvl w:ilvl="3">
+      <w:start w:val="1"/>
+      <w:numFmt w:val="decimal"/>
+      <w:lvlText w:val="%4."/>
+      <w:lvlJc w:val="left"/>
+      <w:pPr>
+        <w:ind w:left="1680" w:hanging="420"/>
+      </w:pPr>
+    </w:lvl>
+    <w:lvl w:ilvl="4">
+      <w:start w:val="1"/>
+      <w:numFmt w:val="lowerLetter"/>
+      <w:lvlText w:val="%5)"/>
+      <w:lvlJc w:val="left"/>
+      <w:pPr>
+        <w:ind w:left="2100" w:hanging="420"/>
+      </w:pPr>
+    </w:lvl>
+    <w:lvl w:ilvl="5">
+      <w:start w:val="1"/>
+      <w:numFmt w:val="lowerRoman"/>
+      <w:lvlText w:val="%6."/>
+      <w:lvlJc w:val="right"/>
+      <w:pPr>
+        <w:ind w:left="2520" w:hanging="420"/>
+      </w:pPr>
+    </w:lvl>
+    <w:lvl w:ilvl="6">
+      <w:start w:val="1"/>
+      <w:numFmt w:val="decimal"/>
+      <w:lvlText w:val="%7."/>
+      <w:lvlJc w:val="left"/>
+      <w:pPr>
+        <w:ind w:left="2940" w:hanging="420"/>
+      </w:pPr>
+    </w:lvl>
+    <w:lvl w:ilvl="7">
+      <w:start w:val="1"/>
+      <w:numFmt w:val="lowerLetter"/>
+      <w:lvlText w:val="%8)"/>
+      <w:lvlJc w:val="left"/>
+      <w:pPr>
+        <w:ind w:left="3360" w:hanging="420"/>
+      </w:pPr>
+    </w:lvl>
+    <w:lvl w:ilvl="8">
+      <w:start w:val="1"/>
+      <w:numFmt w:val="lowerRoman"/>
+      <w:lvlText w:val="%9."/>
+      <w:lvlJc w:val="right"/>
+      <w:pPr>
+        <w:ind w:left="3780" w:hanging="420"/>
+      </w:pPr>
+    </w:lvl>
+  </w:abstractNum>
+  <w:abstractNum w:abstractNumId="24" w15:restartNumberingAfterBreak="0">
+    <w:nsid w:val="73C06353"/>
+    <w:multiLevelType w:val="multilevel"/>
+    <w:tmpl w:val="4760A1B2"/>
+    <w:styleLink w:val="10"/>
+    <w:lvl w:ilvl="0">
+      <w:start w:val="1"/>
+      <w:numFmt w:val="decimal"/>
+      <w:lvlText w:val="%1."/>
+      <w:lvlJc w:val="left"/>
+      <w:pPr>
+        <w:ind w:left="0" w:firstLine="280"/>
+      </w:pPr>
+      <w:rPr>
+        <w:rFonts w:hint="eastAsia"/>
+      </w:rPr>
+    </w:lvl>
+    <w:lvl w:ilvl="1">
+      <w:start w:val="1"/>
+      <w:numFmt w:val="lowerLetter"/>
+      <w:lvlText w:val="%2)"/>
+      <w:lvlJc w:val="left"/>
+      <w:pPr>
+        <w:ind w:left="840" w:hanging="420"/>
+      </w:pPr>
+    </w:lvl>
+    <w:lvl w:ilvl="2">
+      <w:start w:val="1"/>
+      <w:numFmt w:val="lowerRoman"/>
+      <w:lvlText w:val="%3."/>
+      <w:lvlJc w:val="right"/>
+      <w:pPr>
+        <w:ind w:left="1260" w:hanging="420"/>
+      </w:pPr>
+    </w:lvl>
+    <w:lvl w:ilvl="3">
+      <w:start w:val="1"/>
+      <w:numFmt w:val="decimal"/>
+      <w:lvlText w:val="%4."/>
+      <w:lvlJc w:val="left"/>
+      <w:pPr>
+        <w:ind w:left="1680" w:hanging="420"/>
+      </w:pPr>
+    </w:lvl>
+    <w:lvl w:ilvl="4">
+      <w:start w:val="1"/>
+      <w:numFmt w:val="lowerLetter"/>
+      <w:lvlText w:val="%5)"/>
+      <w:lvlJc w:val="left"/>
+      <w:pPr>
+        <w:ind w:left="2100" w:hanging="420"/>
+      </w:pPr>
+    </w:lvl>
+    <w:lvl w:ilvl="5">
+      <w:start w:val="1"/>
+      <w:numFmt w:val="lowerRoman"/>
+      <w:lvlText w:val="%6."/>
+      <w:lvlJc w:val="right"/>
+      <w:pPr>
+        <w:ind w:left="2520" w:hanging="420"/>
+      </w:pPr>
+    </w:lvl>
+    <w:lvl w:ilvl="6">
+      <w:start w:val="1"/>
+      <w:numFmt w:val="decimal"/>
+      <w:lvlText w:val="%7."/>
+      <w:lvlJc w:val="left"/>
+      <w:pPr>
+        <w:ind w:left="2940" w:hanging="420"/>
+      </w:pPr>
+    </w:lvl>
+    <w:lvl w:ilvl="7">
+      <w:start w:val="1"/>
+      <w:numFmt w:val="lowerLetter"/>
+      <w:lvlText w:val="%8)"/>
+      <w:lvlJc w:val="left"/>
+      <w:pPr>
+        <w:ind w:left="3360" w:hanging="420"/>
+      </w:pPr>
+    </w:lvl>
+    <w:lvl w:ilvl="8">
+      <w:start w:val="1"/>
+      <w:numFmt w:val="lowerRoman"/>
+      <w:lvlText w:val="%9."/>
+      <w:lvlJc w:val="right"/>
+      <w:pPr>
+        <w:ind w:left="3780" w:hanging="420"/>
+      </w:pPr>
+    </w:lvl>
+  </w:abstractNum>
+  <w:abstractNum w:abstractNumId="25" w15:restartNumberingAfterBreak="0">
+    <w:nsid w:val="74547E8E"/>
+    <w:multiLevelType w:val="multilevel"/>
+    <w:tmpl w:val="73D4189E"/>
+    <w:styleLink w:val="11"/>
+    <w:lvl w:ilvl="0">
+      <w:start w:val="1"/>
+      <w:numFmt w:val="decimal"/>
+      <w:lvlText w:val="%1."/>
+      <w:lvlJc w:val="left"/>
+      <w:pPr>
+        <w:ind w:left="0" w:firstLine="280"/>
+      </w:pPr>
+      <w:rPr>
+        <w:rFonts w:hint="eastAsia"/>
+      </w:rPr>
+    </w:lvl>
+    <w:lvl w:ilvl="1">
+      <w:start w:val="1"/>
+      <w:numFmt w:val="lowerLetter"/>
+      <w:lvlText w:val="%2)"/>
+      <w:lvlJc w:val="left"/>
+      <w:pPr>
+        <w:ind w:left="840" w:hanging="420"/>
+      </w:pPr>
+    </w:lvl>
+    <w:lvl w:ilvl="2">
+      <w:start w:val="1"/>
+      <w:numFmt w:val="lowerRoman"/>
+      <w:lvlText w:val="%3."/>
+      <w:lvlJc w:val="right"/>
+      <w:pPr>
+        <w:ind w:left="1260" w:hanging="420"/>
+      </w:pPr>
+    </w:lvl>
+    <w:lvl w:ilvl="3">
+      <w:start w:val="1"/>
+      <w:numFmt w:val="decimal"/>
+      <w:lvlText w:val="%4."/>
+      <w:lvlJc w:val="left"/>
+      <w:pPr>
+        <w:ind w:left="1680" w:hanging="420"/>
+      </w:pPr>
+    </w:lvl>
+    <w:lvl w:ilvl="4">
+      <w:start w:val="1"/>
+      <w:numFmt w:val="lowerLetter"/>
+      <w:lvlText w:val="%5)"/>
+      <w:lvlJc w:val="left"/>
+      <w:pPr>
+        <w:ind w:left="2100" w:hanging="420"/>
+      </w:pPr>
+    </w:lvl>
+    <w:lvl w:ilvl="5">
+      <w:start w:val="1"/>
+      <w:numFmt w:val="lowerRoman"/>
+      <w:lvlText w:val="%6."/>
+      <w:lvlJc w:val="right"/>
+      <w:pPr>
+        <w:ind w:left="2520" w:hanging="420"/>
+      </w:pPr>
+    </w:lvl>
+    <w:lvl w:ilvl="6">
+      <w:start w:val="1"/>
+      <w:numFmt w:val="decimal"/>
+      <w:lvlText w:val="%7."/>
+      <w:lvlJc w:val="left"/>
+      <w:pPr>
+        <w:ind w:left="2940" w:hanging="420"/>
+      </w:pPr>
+    </w:lvl>
+    <w:lvl w:ilvl="7">
+      <w:start w:val="1"/>
+      <w:numFmt w:val="lowerLetter"/>
+      <w:lvlText w:val="%8)"/>
+      <w:lvlJc w:val="left"/>
+      <w:pPr>
+        <w:ind w:left="3360" w:hanging="420"/>
+      </w:pPr>
+    </w:lvl>
+    <w:lvl w:ilvl="8">
+      <w:start w:val="1"/>
+      <w:numFmt w:val="lowerRoman"/>
+      <w:lvlText w:val="%9."/>
+      <w:lvlJc w:val="right"/>
+      <w:pPr>
+        <w:ind w:left="3780" w:hanging="420"/>
+      </w:pPr>
+    </w:lvl>
+  </w:abstractNum>
   <w:num w:numId="1" w16cid:durableId="1497376384">
-    <w:abstractNumId w:val="10"/>
+    <w:abstractNumId w:val="14"/>
   </w:num>
   <w:num w:numId="2" w16cid:durableId="549192303">
     <w:abstractNumId w:val="4"/>
@@ -680,6 +2065,51 @@
   </w:num>
   <w:num w:numId="11" w16cid:durableId="1542354965">
     <w:abstractNumId w:val="8"/>
+  </w:num>
+  <w:num w:numId="12" w16cid:durableId="1563978662">
+    <w:abstractNumId w:val="15"/>
+  </w:num>
+  <w:num w:numId="13" w16cid:durableId="650797057">
+    <w:abstractNumId w:val="21"/>
+  </w:num>
+  <w:num w:numId="14" w16cid:durableId="1869902272">
+    <w:abstractNumId w:val="22"/>
+  </w:num>
+  <w:num w:numId="15" w16cid:durableId="387657115">
+    <w:abstractNumId w:val="12"/>
+  </w:num>
+  <w:num w:numId="16" w16cid:durableId="1124614999">
+    <w:abstractNumId w:val="18"/>
+  </w:num>
+  <w:num w:numId="17" w16cid:durableId="578952724">
+    <w:abstractNumId w:val="13"/>
+  </w:num>
+  <w:num w:numId="18" w16cid:durableId="102308813">
+    <w:abstractNumId w:val="19"/>
+  </w:num>
+  <w:num w:numId="19" w16cid:durableId="40979212">
+    <w:abstractNumId w:val="16"/>
+  </w:num>
+  <w:num w:numId="20" w16cid:durableId="1741096733">
+    <w:abstractNumId w:val="20"/>
+  </w:num>
+  <w:num w:numId="21" w16cid:durableId="299044069">
+    <w:abstractNumId w:val="11"/>
+  </w:num>
+  <w:num w:numId="22" w16cid:durableId="792214214">
+    <w:abstractNumId w:val="10"/>
+  </w:num>
+  <w:num w:numId="23" w16cid:durableId="928074978">
+    <w:abstractNumId w:val="17"/>
+  </w:num>
+  <w:num w:numId="24" w16cid:durableId="707874962">
+    <w:abstractNumId w:val="24"/>
+  </w:num>
+  <w:num w:numId="25" w16cid:durableId="1568808255">
+    <w:abstractNumId w:val="25"/>
+  </w:num>
+  <w:num w:numId="26" w16cid:durableId="1373383857">
+    <w:abstractNumId w:val="23"/>
   </w:num>
 </w:numbering>
 </file>
@@ -1039,7 +2469,7 @@
     <w:lsdException w:name="Unresolved Mention" w:semiHidden="1" w:uiPriority="99" w:unhideWhenUsed="1"/>
     <w:lsdException w:name="Smart Link" w:semiHidden="1" w:uiPriority="99" w:unhideWhenUsed="1"/>
   </w:latentStyles>
-  <w:style w:type="paragraph" w:default="1" w:styleId="a">
+  <w:style w:type="paragraph" w:default="1" w:styleId="a0">
     <w:name w:val="Normal"/>
     <w:qFormat/>
     <w:rsid w:val="009C3E1D"/>
@@ -1053,11 +2483,11 @@
       <w:sz w:val="28"/>
     </w:rPr>
   </w:style>
-  <w:style w:type="paragraph" w:styleId="1">
+  <w:style w:type="paragraph" w:styleId="13">
     <w:name w:val="heading 1"/>
-    <w:basedOn w:val="a"/>
-    <w:next w:val="a0"/>
-    <w:link w:val="10"/>
+    <w:basedOn w:val="a0"/>
+    <w:next w:val="a1"/>
+    <w:link w:val="14"/>
     <w:uiPriority w:val="9"/>
     <w:qFormat/>
     <w:rsid w:val="009C3E1D"/>
@@ -1073,11 +2503,11 @@
       <w:szCs w:val="40"/>
     </w:rPr>
   </w:style>
-  <w:style w:type="paragraph" w:styleId="2">
+  <w:style w:type="paragraph" w:styleId="21">
     <w:name w:val="heading 2"/>
-    <w:basedOn w:val="a"/>
-    <w:next w:val="a0"/>
-    <w:link w:val="20"/>
+    <w:basedOn w:val="a0"/>
+    <w:next w:val="a1"/>
+    <w:link w:val="22"/>
     <w:uiPriority w:val="9"/>
     <w:unhideWhenUsed/>
     <w:qFormat/>
@@ -1094,11 +2524,11 @@
       <w:szCs w:val="32"/>
     </w:rPr>
   </w:style>
-  <w:style w:type="paragraph" w:styleId="3">
+  <w:style w:type="paragraph" w:styleId="30">
     <w:name w:val="heading 3"/>
-    <w:basedOn w:val="a"/>
-    <w:next w:val="a0"/>
-    <w:link w:val="30"/>
+    <w:basedOn w:val="a0"/>
+    <w:next w:val="a1"/>
+    <w:link w:val="31"/>
     <w:uiPriority w:val="9"/>
     <w:unhideWhenUsed/>
     <w:qFormat/>
@@ -1115,11 +2545,11 @@
       <w:szCs w:val="28"/>
     </w:rPr>
   </w:style>
-  <w:style w:type="paragraph" w:styleId="4">
+  <w:style w:type="paragraph" w:styleId="40">
     <w:name w:val="heading 4"/>
-    <w:basedOn w:val="a"/>
-    <w:next w:val="a0"/>
-    <w:link w:val="40"/>
+    <w:basedOn w:val="a0"/>
+    <w:next w:val="a1"/>
+    <w:link w:val="41"/>
     <w:uiPriority w:val="9"/>
     <w:unhideWhenUsed/>
     <w:qFormat/>
@@ -1137,11 +2567,11 @@
       <w:color w:val="000000" w:themeColor="text1"/>
     </w:rPr>
   </w:style>
-  <w:style w:type="paragraph" w:styleId="5">
+  <w:style w:type="paragraph" w:styleId="50">
     <w:name w:val="heading 5"/>
-    <w:basedOn w:val="a"/>
-    <w:next w:val="a0"/>
-    <w:link w:val="50"/>
+    <w:basedOn w:val="a0"/>
+    <w:next w:val="a1"/>
+    <w:link w:val="51"/>
     <w:uiPriority w:val="9"/>
     <w:semiHidden/>
     <w:unhideWhenUsed/>
@@ -1158,11 +2588,11 @@
       <w:color w:val="0F4761" w:themeColor="accent1" w:themeShade="BF"/>
     </w:rPr>
   </w:style>
-  <w:style w:type="paragraph" w:styleId="6">
+  <w:style w:type="paragraph" w:styleId="60">
     <w:name w:val="heading 6"/>
-    <w:basedOn w:val="a"/>
-    <w:next w:val="a0"/>
-    <w:link w:val="60"/>
+    <w:basedOn w:val="a0"/>
+    <w:next w:val="a1"/>
+    <w:link w:val="61"/>
     <w:uiPriority w:val="9"/>
     <w:semiHidden/>
     <w:unhideWhenUsed/>
@@ -1181,11 +2611,11 @@
       <w:color w:val="595959" w:themeColor="text1" w:themeTint="A6"/>
     </w:rPr>
   </w:style>
-  <w:style w:type="paragraph" w:styleId="7">
+  <w:style w:type="paragraph" w:styleId="70">
     <w:name w:val="heading 7"/>
-    <w:basedOn w:val="a"/>
-    <w:next w:val="a0"/>
-    <w:link w:val="70"/>
+    <w:basedOn w:val="a0"/>
+    <w:next w:val="a1"/>
+    <w:link w:val="71"/>
     <w:uiPriority w:val="9"/>
     <w:semiHidden/>
     <w:unhideWhenUsed/>
@@ -1202,11 +2632,11 @@
       <w:color w:val="595959" w:themeColor="text1" w:themeTint="A6"/>
     </w:rPr>
   </w:style>
-  <w:style w:type="paragraph" w:styleId="8">
+  <w:style w:type="paragraph" w:styleId="80">
     <w:name w:val="heading 8"/>
-    <w:basedOn w:val="a"/>
-    <w:next w:val="a0"/>
-    <w:link w:val="80"/>
+    <w:basedOn w:val="a0"/>
+    <w:next w:val="a1"/>
+    <w:link w:val="81"/>
     <w:uiPriority w:val="9"/>
     <w:semiHidden/>
     <w:unhideWhenUsed/>
@@ -1224,11 +2654,11 @@
       <w:color w:val="272727" w:themeColor="text1" w:themeTint="D8"/>
     </w:rPr>
   </w:style>
-  <w:style w:type="paragraph" w:styleId="9">
+  <w:style w:type="paragraph" w:styleId="90">
     <w:name w:val="heading 9"/>
-    <w:basedOn w:val="a"/>
-    <w:next w:val="a0"/>
-    <w:link w:val="90"/>
+    <w:basedOn w:val="a0"/>
+    <w:next w:val="a1"/>
+    <w:link w:val="91"/>
     <w:uiPriority w:val="9"/>
     <w:semiHidden/>
     <w:unhideWhenUsed/>
@@ -1244,13 +2674,13 @@
       <w:color w:val="272727" w:themeColor="text1" w:themeTint="D8"/>
     </w:rPr>
   </w:style>
-  <w:style w:type="character" w:default="1" w:styleId="a1">
+  <w:style w:type="character" w:default="1" w:styleId="a2">
     <w:name w:val="Default Paragraph Font"/>
     <w:uiPriority w:val="1"/>
     <w:semiHidden/>
     <w:unhideWhenUsed/>
   </w:style>
-  <w:style w:type="table" w:default="1" w:styleId="a2">
+  <w:style w:type="table" w:default="1" w:styleId="a3">
     <w:name w:val="Normal Table"/>
     <w:uiPriority w:val="99"/>
     <w:semiHidden/>
@@ -1265,16 +2695,16 @@
       </w:tblCellMar>
     </w:tblPr>
   </w:style>
-  <w:style w:type="numbering" w:default="1" w:styleId="a3">
+  <w:style w:type="numbering" w:default="1" w:styleId="a4">
     <w:name w:val="No List"/>
     <w:uiPriority w:val="99"/>
     <w:semiHidden/>
     <w:unhideWhenUsed/>
   </w:style>
-  <w:style w:type="paragraph" w:styleId="a0">
+  <w:style w:type="paragraph" w:styleId="a1">
     <w:name w:val="Body Text"/>
-    <w:basedOn w:val="a"/>
-    <w:link w:val="a4"/>
+    <w:basedOn w:val="a0"/>
+    <w:link w:val="a5"/>
     <w:qFormat/>
     <w:pPr>
       <w:spacing w:before="180" w:after="180"/>
@@ -1282,8 +2712,8 @@
   </w:style>
   <w:style w:type="paragraph" w:customStyle="1" w:styleId="FirstParagraph">
     <w:name w:val="First Paragraph"/>
-    <w:basedOn w:val="a0"/>
-    <w:next w:val="a0"/>
+    <w:basedOn w:val="a1"/>
+    <w:next w:val="a1"/>
     <w:qFormat/>
     <w:rsid w:val="00305DEB"/>
     <w:pPr>
@@ -1293,18 +2723,18 @@
   </w:style>
   <w:style w:type="paragraph" w:customStyle="1" w:styleId="Compact">
     <w:name w:val="Compact"/>
-    <w:basedOn w:val="a0"/>
+    <w:basedOn w:val="a1"/>
     <w:qFormat/>
     <w:rsid w:val="00305DEB"/>
     <w:pPr>
       <w:spacing w:before="0" w:after="0"/>
     </w:pPr>
   </w:style>
-  <w:style w:type="paragraph" w:styleId="a5">
+  <w:style w:type="paragraph" w:styleId="a6">
     <w:name w:val="Title"/>
-    <w:basedOn w:val="a"/>
-    <w:next w:val="a0"/>
-    <w:link w:val="a6"/>
+    <w:basedOn w:val="a0"/>
+    <w:next w:val="a1"/>
+    <w:link w:val="a7"/>
     <w:uiPriority w:val="10"/>
     <w:qFormat/>
     <w:rsid w:val="009C3E1D"/>
@@ -1321,10 +2751,10 @@
       <w:szCs w:val="56"/>
     </w:rPr>
   </w:style>
-  <w:style w:type="character" w:customStyle="1" w:styleId="a6">
+  <w:style w:type="character" w:customStyle="1" w:styleId="a7">
     <w:name w:val="标题 字符"/>
-    <w:basedOn w:val="a1"/>
-    <w:link w:val="a5"/>
+    <w:basedOn w:val="a2"/>
+    <w:link w:val="a6"/>
     <w:uiPriority w:val="10"/>
     <w:rsid w:val="009C3E1D"/>
     <w:rPr>
@@ -1334,11 +2764,11 @@
       <w:szCs w:val="56"/>
     </w:rPr>
   </w:style>
-  <w:style w:type="paragraph" w:styleId="a7">
+  <w:style w:type="paragraph" w:styleId="a8">
     <w:name w:val="Subtitle"/>
-    <w:basedOn w:val="a5"/>
-    <w:next w:val="a0"/>
-    <w:link w:val="a8"/>
+    <w:basedOn w:val="a6"/>
+    <w:next w:val="a1"/>
+    <w:link w:val="a9"/>
     <w:uiPriority w:val="11"/>
     <w:qFormat/>
     <w:rsid w:val="009C3E1D"/>
@@ -1353,10 +2783,10 @@
       <w:szCs w:val="28"/>
     </w:rPr>
   </w:style>
-  <w:style w:type="character" w:customStyle="1" w:styleId="a8">
+  <w:style w:type="character" w:customStyle="1" w:styleId="a9">
     <w:name w:val="副标题 字符"/>
-    <w:basedOn w:val="a1"/>
-    <w:link w:val="a7"/>
+    <w:basedOn w:val="a2"/>
+    <w:link w:val="a8"/>
     <w:uiPriority w:val="11"/>
     <w:rsid w:val="009C3E1D"/>
     <w:rPr>
@@ -1369,8 +2799,8 @@
   </w:style>
   <w:style w:type="paragraph" w:customStyle="1" w:styleId="Author">
     <w:name w:val="Author"/>
-    <w:basedOn w:val="a5"/>
-    <w:next w:val="a0"/>
+    <w:basedOn w:val="a6"/>
+    <w:next w:val="a1"/>
     <w:qFormat/>
     <w:rsid w:val="009C3E1D"/>
     <w:pPr>
@@ -1381,10 +2811,10 @@
       <w:szCs w:val="24"/>
     </w:rPr>
   </w:style>
-  <w:style w:type="paragraph" w:styleId="a9">
+  <w:style w:type="paragraph" w:styleId="aa">
     <w:name w:val="Date"/>
-    <w:basedOn w:val="a5"/>
-    <w:next w:val="a0"/>
+    <w:basedOn w:val="a6"/>
+    <w:next w:val="a1"/>
     <w:qFormat/>
     <w:rsid w:val="009C3E1D"/>
     <w:pPr>
@@ -1397,7 +2827,7 @@
   </w:style>
   <w:style w:type="paragraph" w:customStyle="1" w:styleId="AbstractTitle">
     <w:name w:val="Abstract Title"/>
-    <w:basedOn w:val="a"/>
+    <w:basedOn w:val="a0"/>
     <w:next w:val="Abstract"/>
     <w:qFormat/>
     <w:pPr>
@@ -1414,8 +2844,8 @@
   </w:style>
   <w:style w:type="paragraph" w:customStyle="1" w:styleId="Abstract">
     <w:name w:val="Abstract"/>
-    <w:basedOn w:val="a"/>
-    <w:next w:val="a0"/>
+    <w:basedOn w:val="a0"/>
+    <w:next w:val="a1"/>
     <w:qFormat/>
     <w:rsid w:val="009C3E1D"/>
     <w:pPr>
@@ -1426,15 +2856,15 @@
       <w:szCs w:val="20"/>
     </w:rPr>
   </w:style>
-  <w:style w:type="paragraph" w:styleId="aa">
+  <w:style w:type="paragraph" w:styleId="ab">
     <w:name w:val="Bibliography"/>
-    <w:basedOn w:val="a"/>
+    <w:basedOn w:val="a0"/>
     <w:qFormat/>
   </w:style>
-  <w:style w:type="character" w:customStyle="1" w:styleId="10">
+  <w:style w:type="character" w:customStyle="1" w:styleId="14">
     <w:name w:val="标题 1 字符"/>
-    <w:basedOn w:val="a1"/>
-    <w:link w:val="1"/>
+    <w:basedOn w:val="a2"/>
+    <w:link w:val="13"/>
     <w:uiPriority w:val="9"/>
     <w:rsid w:val="009C3E1D"/>
     <w:rPr>
@@ -1444,10 +2874,10 @@
       <w:szCs w:val="40"/>
     </w:rPr>
   </w:style>
-  <w:style w:type="character" w:customStyle="1" w:styleId="20">
+  <w:style w:type="character" w:customStyle="1" w:styleId="22">
     <w:name w:val="标题 2 字符"/>
-    <w:basedOn w:val="a1"/>
-    <w:link w:val="2"/>
+    <w:basedOn w:val="a2"/>
+    <w:link w:val="21"/>
     <w:uiPriority w:val="9"/>
     <w:rsid w:val="009C3E1D"/>
     <w:rPr>
@@ -1457,10 +2887,10 @@
       <w:szCs w:val="32"/>
     </w:rPr>
   </w:style>
-  <w:style w:type="character" w:customStyle="1" w:styleId="30">
+  <w:style w:type="character" w:customStyle="1" w:styleId="31">
     <w:name w:val="标题 3 字符"/>
-    <w:basedOn w:val="a1"/>
-    <w:link w:val="3"/>
+    <w:basedOn w:val="a2"/>
+    <w:link w:val="30"/>
     <w:uiPriority w:val="9"/>
     <w:rsid w:val="00834CCC"/>
     <w:rPr>
@@ -1470,10 +2900,10 @@
       <w:szCs w:val="28"/>
     </w:rPr>
   </w:style>
-  <w:style w:type="character" w:customStyle="1" w:styleId="40">
+  <w:style w:type="character" w:customStyle="1" w:styleId="41">
     <w:name w:val="标题 4 字符"/>
-    <w:basedOn w:val="a1"/>
-    <w:link w:val="4"/>
+    <w:basedOn w:val="a2"/>
+    <w:link w:val="40"/>
     <w:uiPriority w:val="9"/>
     <w:rsid w:val="00834CCC"/>
     <w:rPr>
@@ -1484,10 +2914,10 @@
       <w:sz w:val="28"/>
     </w:rPr>
   </w:style>
-  <w:style w:type="character" w:customStyle="1" w:styleId="50">
+  <w:style w:type="character" w:customStyle="1" w:styleId="51">
     <w:name w:val="标题 5 字符"/>
-    <w:basedOn w:val="a1"/>
-    <w:link w:val="5"/>
+    <w:basedOn w:val="a2"/>
+    <w:link w:val="50"/>
     <w:uiPriority w:val="9"/>
     <w:semiHidden/>
     <w:rsid w:val="00A10FD9"/>
@@ -1496,10 +2926,10 @@
       <w:color w:val="0F4761" w:themeColor="accent1" w:themeShade="BF"/>
     </w:rPr>
   </w:style>
-  <w:style w:type="character" w:customStyle="1" w:styleId="60">
+  <w:style w:type="character" w:customStyle="1" w:styleId="61">
     <w:name w:val="标题 6 字符"/>
-    <w:basedOn w:val="a1"/>
-    <w:link w:val="6"/>
+    <w:basedOn w:val="a2"/>
+    <w:link w:val="60"/>
     <w:uiPriority w:val="9"/>
     <w:semiHidden/>
     <w:rsid w:val="00A10FD9"/>
@@ -1510,10 +2940,10 @@
       <w:color w:val="595959" w:themeColor="text1" w:themeTint="A6"/>
     </w:rPr>
   </w:style>
-  <w:style w:type="character" w:customStyle="1" w:styleId="70">
+  <w:style w:type="character" w:customStyle="1" w:styleId="71">
     <w:name w:val="标题 7 字符"/>
-    <w:basedOn w:val="a1"/>
-    <w:link w:val="7"/>
+    <w:basedOn w:val="a2"/>
+    <w:link w:val="70"/>
     <w:uiPriority w:val="9"/>
     <w:semiHidden/>
     <w:rsid w:val="00A10FD9"/>
@@ -1522,10 +2952,10 @@
       <w:color w:val="595959" w:themeColor="text1" w:themeTint="A6"/>
     </w:rPr>
   </w:style>
-  <w:style w:type="character" w:customStyle="1" w:styleId="80">
+  <w:style w:type="character" w:customStyle="1" w:styleId="81">
     <w:name w:val="标题 8 字符"/>
-    <w:basedOn w:val="a1"/>
-    <w:link w:val="8"/>
+    <w:basedOn w:val="a2"/>
+    <w:link w:val="80"/>
     <w:uiPriority w:val="9"/>
     <w:semiHidden/>
     <w:rsid w:val="00A10FD9"/>
@@ -1536,10 +2966,10 @@
       <w:color w:val="272727" w:themeColor="text1" w:themeTint="D8"/>
     </w:rPr>
   </w:style>
-  <w:style w:type="character" w:customStyle="1" w:styleId="90">
+  <w:style w:type="character" w:customStyle="1" w:styleId="91">
     <w:name w:val="标题 9 字符"/>
-    <w:basedOn w:val="a1"/>
-    <w:link w:val="9"/>
+    <w:basedOn w:val="a2"/>
+    <w:link w:val="90"/>
     <w:uiPriority w:val="9"/>
     <w:semiHidden/>
     <w:rsid w:val="00A10FD9"/>
@@ -1548,10 +2978,10 @@
       <w:color w:val="272727" w:themeColor="text1" w:themeTint="D8"/>
     </w:rPr>
   </w:style>
-  <w:style w:type="paragraph" w:styleId="ab">
+  <w:style w:type="paragraph" w:styleId="ac">
     <w:name w:val="Block Text"/>
-    <w:basedOn w:val="a0"/>
-    <w:next w:val="a0"/>
+    <w:basedOn w:val="a1"/>
+    <w:next w:val="a1"/>
     <w:uiPriority w:val="9"/>
     <w:unhideWhenUsed/>
     <w:qFormat/>
@@ -1560,17 +2990,17 @@
       <w:ind w:left="480" w:right="480" w:firstLine="0"/>
     </w:pPr>
   </w:style>
-  <w:style w:type="paragraph" w:styleId="ac">
+  <w:style w:type="paragraph" w:styleId="ad">
     <w:name w:val="footnote text"/>
-    <w:basedOn w:val="a"/>
+    <w:basedOn w:val="a0"/>
     <w:uiPriority w:val="9"/>
     <w:unhideWhenUsed/>
     <w:qFormat/>
   </w:style>
   <w:style w:type="paragraph" w:customStyle="1" w:styleId="FootnoteBlockText">
     <w:name w:val="Footnote Block Text"/>
-    <w:basedOn w:val="ac"/>
-    <w:next w:val="ac"/>
+    <w:basedOn w:val="ad"/>
+    <w:next w:val="ad"/>
     <w:uiPriority w:val="9"/>
     <w:unhideWhenUsed/>
     <w:qFormat/>
@@ -1605,7 +3035,7 @@
   </w:style>
   <w:style w:type="paragraph" w:customStyle="1" w:styleId="DefinitionTerm">
     <w:name w:val="Definition Term"/>
-    <w:basedOn w:val="a"/>
+    <w:basedOn w:val="a0"/>
     <w:next w:val="Definition"/>
     <w:rsid w:val="00834CCC"/>
     <w:pPr>
@@ -1617,12 +3047,12 @@
   </w:style>
   <w:style w:type="paragraph" w:customStyle="1" w:styleId="Definition">
     <w:name w:val="Definition"/>
-    <w:basedOn w:val="a"/>
-  </w:style>
-  <w:style w:type="paragraph" w:styleId="ad">
+    <w:basedOn w:val="a0"/>
+  </w:style>
+  <w:style w:type="paragraph" w:styleId="ae">
     <w:name w:val="caption"/>
-    <w:basedOn w:val="a"/>
-    <w:link w:val="ae"/>
+    <w:basedOn w:val="a0"/>
+    <w:link w:val="af"/>
     <w:pPr>
       <w:spacing w:after="120"/>
     </w:pPr>
@@ -1632,7 +3062,7 @@
   </w:style>
   <w:style w:type="paragraph" w:customStyle="1" w:styleId="TableCaption">
     <w:name w:val="Table Caption"/>
-    <w:basedOn w:val="ad"/>
+    <w:basedOn w:val="ae"/>
     <w:rsid w:val="00834CCC"/>
     <w:pPr>
       <w:keepNext/>
@@ -1646,11 +3076,11 @@
   </w:style>
   <w:style w:type="paragraph" w:customStyle="1" w:styleId="ImageCaption">
     <w:name w:val="Image Caption"/>
-    <w:basedOn w:val="ad"/>
+    <w:basedOn w:val="ae"/>
   </w:style>
   <w:style w:type="paragraph" w:customStyle="1" w:styleId="Figure">
     <w:name w:val="Figure"/>
-    <w:basedOn w:val="a"/>
+    <w:basedOn w:val="a0"/>
   </w:style>
   <w:style w:type="paragraph" w:customStyle="1" w:styleId="CaptionedFigure">
     <w:name w:val="Captioned Figure"/>
@@ -1659,14 +3089,14 @@
       <w:keepNext/>
     </w:pPr>
   </w:style>
-  <w:style w:type="character" w:customStyle="1" w:styleId="ae">
+  <w:style w:type="character" w:customStyle="1" w:styleId="af">
     <w:name w:val="题注 字符"/>
-    <w:basedOn w:val="a1"/>
-    <w:link w:val="ad"/>
+    <w:basedOn w:val="a2"/>
+    <w:link w:val="ae"/>
   </w:style>
   <w:style w:type="character" w:customStyle="1" w:styleId="VerbatimChar">
     <w:name w:val="Verbatim Char"/>
-    <w:basedOn w:val="ae"/>
+    <w:basedOn w:val="af"/>
     <w:rPr>
       <w:rFonts w:ascii="Consolas" w:hAnsi="Consolas"/>
       <w:sz w:val="22"/>
@@ -1674,26 +3104,26 @@
   </w:style>
   <w:style w:type="character" w:customStyle="1" w:styleId="SectionNumber">
     <w:name w:val="Section Number"/>
-    <w:basedOn w:val="ae"/>
-  </w:style>
-  <w:style w:type="character" w:styleId="af">
+    <w:basedOn w:val="af"/>
+  </w:style>
+  <w:style w:type="character" w:styleId="af0">
     <w:name w:val="footnote reference"/>
-    <w:basedOn w:val="ae"/>
+    <w:basedOn w:val="af"/>
     <w:rPr>
       <w:vertAlign w:val="superscript"/>
     </w:rPr>
   </w:style>
-  <w:style w:type="character" w:styleId="af0">
+  <w:style w:type="character" w:styleId="af1">
     <w:name w:val="Hyperlink"/>
-    <w:basedOn w:val="ae"/>
+    <w:basedOn w:val="af"/>
     <w:rPr>
       <w:color w:val="156082" w:themeColor="accent1"/>
     </w:rPr>
   </w:style>
   <w:style w:type="paragraph" w:styleId="TOC">
     <w:name w:val="TOC Heading"/>
-    <w:basedOn w:val="1"/>
-    <w:next w:val="a0"/>
+    <w:basedOn w:val="13"/>
+    <w:next w:val="a1"/>
     <w:uiPriority w:val="39"/>
     <w:unhideWhenUsed/>
     <w:qFormat/>
@@ -1706,15 +3136,160 @@
       <w:color w:val="0F4761" w:themeColor="accent1" w:themeShade="BF"/>
     </w:rPr>
   </w:style>
-  <w:style w:type="character" w:customStyle="1" w:styleId="a4">
+  <w:style w:type="character" w:customStyle="1" w:styleId="a5">
     <w:name w:val="正文文本 字符"/>
-    <w:basedOn w:val="a1"/>
-    <w:link w:val="a0"/>
+    <w:basedOn w:val="a2"/>
+    <w:link w:val="a1"/>
     <w:rsid w:val="009C3E1D"/>
     <w:rPr>
       <w:rFonts w:ascii="Times New Roman" w:eastAsia="仿宋" w:hAnsi="Times New Roman"/>
       <w:sz w:val="28"/>
     </w:rPr>
+  </w:style>
+  <w:style w:type="paragraph" w:styleId="a">
+    <w:name w:val="List"/>
+    <w:basedOn w:val="a0"/>
+    <w:unhideWhenUsed/>
+    <w:rsid w:val="00EB494D"/>
+    <w:pPr>
+      <w:numPr>
+        <w:numId w:val="17"/>
+      </w:numPr>
+      <w:contextualSpacing/>
+    </w:pPr>
+  </w:style>
+  <w:style w:type="paragraph" w:styleId="20">
+    <w:name w:val="List 2"/>
+    <w:basedOn w:val="a0"/>
+    <w:unhideWhenUsed/>
+    <w:rsid w:val="00D310E6"/>
+    <w:pPr>
+      <w:numPr>
+        <w:numId w:val="13"/>
+      </w:numPr>
+      <w:ind w:firstLine="200"/>
+      <w:contextualSpacing/>
+    </w:pPr>
+  </w:style>
+  <w:style w:type="numbering" w:customStyle="1" w:styleId="1">
+    <w:name w:val="当前列表1"/>
+    <w:uiPriority w:val="99"/>
+    <w:rsid w:val="00D310E6"/>
+    <w:pPr>
+      <w:numPr>
+        <w:numId w:val="14"/>
+      </w:numPr>
+    </w:pPr>
+  </w:style>
+  <w:style w:type="numbering" w:customStyle="1" w:styleId="2">
+    <w:name w:val="当前列表2"/>
+    <w:uiPriority w:val="99"/>
+    <w:rsid w:val="00D310E6"/>
+    <w:pPr>
+      <w:numPr>
+        <w:numId w:val="15"/>
+      </w:numPr>
+    </w:pPr>
+  </w:style>
+  <w:style w:type="numbering" w:customStyle="1" w:styleId="3">
+    <w:name w:val="当前列表3"/>
+    <w:uiPriority w:val="99"/>
+    <w:rsid w:val="00D310E6"/>
+    <w:pPr>
+      <w:numPr>
+        <w:numId w:val="16"/>
+      </w:numPr>
+    </w:pPr>
+  </w:style>
+  <w:style w:type="numbering" w:customStyle="1" w:styleId="4">
+    <w:name w:val="当前列表4"/>
+    <w:uiPriority w:val="99"/>
+    <w:rsid w:val="00D310E6"/>
+    <w:pPr>
+      <w:numPr>
+        <w:numId w:val="18"/>
+      </w:numPr>
+    </w:pPr>
+  </w:style>
+  <w:style w:type="numbering" w:customStyle="1" w:styleId="5">
+    <w:name w:val="当前列表5"/>
+    <w:uiPriority w:val="99"/>
+    <w:rsid w:val="00D310E6"/>
+    <w:pPr>
+      <w:numPr>
+        <w:numId w:val="19"/>
+      </w:numPr>
+    </w:pPr>
+  </w:style>
+  <w:style w:type="numbering" w:customStyle="1" w:styleId="6">
+    <w:name w:val="当前列表6"/>
+    <w:uiPriority w:val="99"/>
+    <w:rsid w:val="00D310E6"/>
+    <w:pPr>
+      <w:numPr>
+        <w:numId w:val="20"/>
+      </w:numPr>
+    </w:pPr>
+  </w:style>
+  <w:style w:type="numbering" w:customStyle="1" w:styleId="7">
+    <w:name w:val="当前列表7"/>
+    <w:uiPriority w:val="99"/>
+    <w:rsid w:val="00D310E6"/>
+    <w:pPr>
+      <w:numPr>
+        <w:numId w:val="21"/>
+      </w:numPr>
+    </w:pPr>
+  </w:style>
+  <w:style w:type="numbering" w:customStyle="1" w:styleId="8">
+    <w:name w:val="当前列表8"/>
+    <w:uiPriority w:val="99"/>
+    <w:rsid w:val="00D310E6"/>
+    <w:pPr>
+      <w:numPr>
+        <w:numId w:val="22"/>
+      </w:numPr>
+    </w:pPr>
+  </w:style>
+  <w:style w:type="numbering" w:customStyle="1" w:styleId="9">
+    <w:name w:val="当前列表9"/>
+    <w:uiPriority w:val="99"/>
+    <w:rsid w:val="00CB47AD"/>
+    <w:pPr>
+      <w:numPr>
+        <w:numId w:val="23"/>
+      </w:numPr>
+    </w:pPr>
+  </w:style>
+  <w:style w:type="numbering" w:customStyle="1" w:styleId="10">
+    <w:name w:val="当前列表10"/>
+    <w:uiPriority w:val="99"/>
+    <w:rsid w:val="00CB47AD"/>
+    <w:pPr>
+      <w:numPr>
+        <w:numId w:val="24"/>
+      </w:numPr>
+    </w:pPr>
+  </w:style>
+  <w:style w:type="numbering" w:customStyle="1" w:styleId="11">
+    <w:name w:val="当前列表11"/>
+    <w:uiPriority w:val="99"/>
+    <w:rsid w:val="00CB47AD"/>
+    <w:pPr>
+      <w:numPr>
+        <w:numId w:val="25"/>
+      </w:numPr>
+    </w:pPr>
+  </w:style>
+  <w:style w:type="numbering" w:customStyle="1" w:styleId="12">
+    <w:name w:val="当前列表12"/>
+    <w:uiPriority w:val="99"/>
+    <w:rsid w:val="00EB494D"/>
+    <w:pPr>
+      <w:numPr>
+        <w:numId w:val="26"/>
+      </w:numPr>
+    </w:pPr>
   </w:style>
 </w:styles>
 </file>

</xml_diff>